<commit_message>
change the json template and upload to mongo
</commit_message>
<xml_diff>
--- a/app/resources/combat_report.docx
+++ b/app/resources/combat_report.docx
@@ -171,7 +171,7 @@
           <w:b/>
           <w:sz w:val="36"/>
         </w:rPr>
-        <w:t>אימון בסימולטור DCA</w:t>
+        <w:t>Training Report</w:t>
       </w:r>
     </w:p>
     <w:p/>
@@ -198,13 +198,13 @@
           <w:rFonts w:ascii="Arial" w:hAnsi="Arial" w:eastAsia="Arial"/>
           <w:sz w:val="20"/>
         </w:rPr>
-        <w:t xml:space="preserve">שם הכוח: adsas  </w:t>
+        <w:t xml:space="preserve">שם הכוח: 666  </w:t>
         <w:br/>
-        <w:t xml:space="preserve">תאריך: 2024-12-08  </w:t>
+        <w:t xml:space="preserve">תאריך: 11/12/2024  </w:t>
         <w:br/>
-        <w:t xml:space="preserve">מנהל: hutc  </w:t>
+        <w:t xml:space="preserve">מנהל: gun  </w:t>
         <w:br/>
-        <w:t>מיקום: ad</w:t>
+        <w:t>מיקום: 6</w:t>
       </w:r>
     </w:p>
     <w:p>
@@ -230,11 +230,7 @@
           <w:rFonts w:ascii="Arial" w:hAnsi="Arial" w:eastAsia="Arial"/>
           <w:sz w:val="20"/>
         </w:rPr>
-        <w:t xml:space="preserve">במהלך התרגיל הראשון, התקרב רועה צאן לשטח הגדר, מה שהוביל לנוהל מעצר חשוד. במקביל, התרחש ניסיון הברחה של אמל"ח וסמים, כאשר מחבל חצה את הגדר ונכנס ליישוב שקף. הכוחות הגיבו במהירות, ביצעו מעצר חשוד לרועה הצאן, והחלו במרדף אחרי אופנוען שהסתיים בחיסולו. בהמשך, הכוחות התמודדו עם חדירה של מחבלים ליישוב, מה שהוביל לפציעת שני לוחמים ולחיסול שלושה מחבלים.  </w:t>
-        <w:br/>
-        <w:t xml:space="preserve">הכוח פעל במהירות וביעילות, הצליח לחסל את המחבלים ולמנוע נזק נוסף ליישוב. התגובה המהירה של הכוחות והיכולת להתמודד עם מספר אירועים במקביל היו מרשימות.  </w:t>
-        <w:br/>
-        <w:t>עם זאת, נדרשת שיפור בתקשורת בין החמ"ל לכוחות בשטח, וביצוע סריקות מהירות יותר. כמו כן, יש לשפר את התיאום והדרישה לאמצעים רפואיים כבר בתחילת האירוע.</w:t>
+        <w:t>במהלך התרגיל, התקרב רועה צאן לשטח הגדר, ולאחר מכן הגיע מחבל מהשטח האדום ושב"ח מהשטח הכחול, תוך ניסיון להברחת אמל"ח וסמים. האירוע המרכזי כלל חצייה של שני מחבלים בטיפוס על הגדר וכניסה ליישוב שקף. הכוחות פעלו במהירות וביעילות, ביצעו מעצר חשוד לרועה הצאן, והצליחו לעצור את האופנוען החשוד. הכוחות הצליחו לחסל את המחבל לאחר שהוציא אקדח. עם זאת, נדרשת שיפור בתקשורת בין החמ"ל לכוחות בשטח, וביצוע סריקות מהירות יותר. כמו כן, יש לשפר את התגובה המהירה לאירועים ולדרוש אמצעים מתאימים בזמן.</w:t>
       </w:r>
     </w:p>
     <w:p>
@@ -260,11 +256,7 @@
           <w:rFonts w:ascii="Arial" w:hAnsi="Arial" w:eastAsia="Arial"/>
           <w:sz w:val="20"/>
         </w:rPr>
-        <w:t xml:space="preserve">בתרגיל השני, התקבל דיווח על חדירה בקו דיווח 455, והכוחות הגיבו במהירות ועצרו את החשוד. בהמשך, התקבל דיווח על ירי במעבר בקו דיווח 485, והכוחות צמצמו לעבר האירוע. הכוחות הצליחו לכבוש חזרה את מעבר גורביץ' ואת מוצב שקף, תוך שהם מתמודדים עם כוחות אויב.  </w:t>
-        <w:br/>
-        <w:t xml:space="preserve">הכוח הראה יכולת תגובה מהירה ויעילה, הצליח לכבוש חזרה את המוצבים ולמנוע נזק נוסף. התיאום בין הכוחות היה טוב, והם הצליחו להתמודד עם האיומים בצורה מרשימה.  </w:t>
-        <w:br/>
-        <w:t>עם זאת, יש לשפר את התיאום בין הכוחות והחמ"ל, ולוודא שהבקשות לכוחות רפואה נעשות בזמן. כמו כן, יש לשפר את התיאום בין הכוחות בשטח ולוודא שהמסק"ר מבצע סריקות במקומות הנכונים.</w:t>
+        <w:t>בתרגיל זה, דווח על חדירה בקו דיווח 455, והכוחות קפצו לנקודה ועצרו את החשוד. בהמשך, דווח על ירי במעבר בקו דיווח 485, והכוחות צמצמו לעבר האירוע. הכוחות הצליחו לכבוש חזרה את מעבר גורביץ' ואת מוצב שקף. הכוחות פעלו בנחישות ובמהירות, והצליחו לכבוש חזרה את המוצב. עם זאת, נדרשת שיפור בתיאום בין הכוחות, ובקשה לכוחות רפואה בזמן. כמו כן, יש לשפר את התגובה המהירה לאירועים ולבצע סריקות מתאימות.</w:t>
       </w:r>
     </w:p>
     <w:p>
@@ -290,7 +282,7 @@
           <w:rFonts w:ascii="Arial" w:hAnsi="Arial" w:eastAsia="Arial"/>
           <w:sz w:val="20"/>
         </w:rPr>
-        <w:t>התרגילים הצביעו על יכולת תגובה מהירה ויעילה של הכוחות, עם הצלחה בחיסול איומים ומניעת נזק נוסף. עם זאת, יש לשפר את התקשורת בין החמ"ל לכוחות בשטח, ולוודא שהבקשות לאמצעים רפואיים נעשות בזמן. הכוחות הראו יכולת להתמודד עם מספר אירועים במקביל, אך יש לשפר את התיאום והביצוע של סריקות מהירות יותר.</w:t>
+        <w:t>הכוח 666 הפגין יכולות מבצעיות גבוהות בשני התרגילים, עם תגובה מהירה ונחישות. עם זאת, יש לשפר את התקשורת בין החמ"ל לכוחות בשטח, ולבצע סריקות מהירות יותר. הכוח הצליח להתמודד עם האיומים בצורה טובה, אך יש לשפר את התגובה המהירה לאירועים ולדרוש אמצעים מתאימים בזמן. הכוח ממשיך להשתפר ולהתפתח, ומוכיח את יכולתו להתמודד עם אתגרים מורכבים.</w:t>
       </w:r>
     </w:p>
     <w:p>
@@ -371,7 +363,7 @@
           <w:rFonts w:ascii="Arial" w:hAnsi="Arial" w:eastAsia="Arial"/>
           <w:sz w:val="20"/>
         </w:rPr>
-        <w:t>5</w:t>
+        <w:t>6</w:t>
       </w:r>
     </w:p>
     <w:p>
@@ -433,7 +425,7 @@
           <w:rFonts w:ascii="Arial" w:hAnsi="Arial" w:eastAsia="Arial"/>
           <w:sz w:val="20"/>
         </w:rPr>
-        <w:t>7</w:t>
+        <w:t>6</w:t>
       </w:r>
     </w:p>
     <w:p>
@@ -495,7 +487,7 @@
           <w:rFonts w:ascii="Arial" w:hAnsi="Arial" w:eastAsia="Arial"/>
           <w:sz w:val="20"/>
         </w:rPr>
-        <w:t>5</w:t>
+        <w:t>6</w:t>
       </w:r>
     </w:p>
     <w:p>
@@ -508,7 +500,7 @@
           <w:b/>
           <w:sz w:val="28"/>
         </w:rPr>
-        <w:t>ציון סופי: 3.97</w:t>
+        <w:t>ציון סופי: 6.0</w:t>
       </w:r>
     </w:p>
     <w:p>
@@ -796,7 +788,7 @@
           <w:b/>
           <w:sz w:val="24"/>
         </w:rPr>
-        <w:t>hutc</w:t>
+        <w:t>gun</w:t>
       </w:r>
     </w:p>
     <w:sectPr>

</xml_diff>